<commit_message>
Assignment 6 code + doc addition
</commit_message>
<xml_diff>
--- a/Assignment6/Report_Assignment6.docx
+++ b/Assignment6/Report_Assignment6.docx
@@ -472,6 +472,56 @@
     <w:p>
       <w:pPr>
         <w:rPr>
+          <w:rFonts w:ascii="Times New Roman" w:eastAsia="Times New Roman" w:hAnsi="Times New Roman" w:cs="Times New Roman"/>
+          <w:sz w:val="18"/>
+          <w:szCs w:val="18"/>
+        </w:rPr>
+      </w:pPr>
+      <w:r>
+        <w:rPr>
+          <w:noProof/>
+        </w:rPr>
+        <w:lastRenderedPageBreak/>
+        <w:drawing>
+          <wp:inline distT="0" distB="0" distL="0" distR="0" wp14:anchorId="73AA5D61" wp14:editId="21E44DC6">
+            <wp:extent cx="5733415" cy="2298266"/>
+            <wp:effectExtent l="0" t="0" r="635" b="6985"/>
+            <wp:docPr id="3" name="Picture 3" descr="Text&#10;&#10;Description automatically generated"/>
+            <wp:cNvGraphicFramePr>
+              <a:graphicFrameLocks xmlns:a="http://schemas.openxmlformats.org/drawingml/2006/main" noChangeAspect="1"/>
+            </wp:cNvGraphicFramePr>
+            <a:graphic xmlns:a="http://schemas.openxmlformats.org/drawingml/2006/main">
+              <a:graphicData uri="http://schemas.openxmlformats.org/drawingml/2006/picture">
+                <pic:pic xmlns:pic="http://schemas.openxmlformats.org/drawingml/2006/picture">
+                  <pic:nvPicPr>
+                    <pic:cNvPr id="3" name="Picture 3" descr="Text&#10;&#10;Description automatically generated"/>
+                    <pic:cNvPicPr/>
+                  </pic:nvPicPr>
+                  <pic:blipFill>
+                    <a:blip r:embed="rId6"/>
+                    <a:stretch>
+                      <a:fillRect/>
+                    </a:stretch>
+                  </pic:blipFill>
+                  <pic:spPr>
+                    <a:xfrm>
+                      <a:off x="0" y="0"/>
+                      <a:ext cx="5733415" cy="2298266"/>
+                    </a:xfrm>
+                    <a:prstGeom prst="rect">
+                      <a:avLst/>
+                    </a:prstGeom>
+                  </pic:spPr>
+                </pic:pic>
+              </a:graphicData>
+            </a:graphic>
+          </wp:inline>
+        </w:drawing>
+      </w:r>
+    </w:p>
+    <w:p>
+      <w:pPr>
+        <w:rPr>
           <w:rFonts w:eastAsia="Times New Roman"/>
           <w:sz w:val="21"/>
           <w:szCs w:val="21"/>
@@ -484,7 +534,6 @@
           <w:sz w:val="21"/>
           <w:szCs w:val="21"/>
         </w:rPr>
-        <w:lastRenderedPageBreak/>
         <w:t>Graphical Representation:</w:t>
       </w:r>
       <w:r>
@@ -539,55 +588,6 @@
                 <pic:pic xmlns:pic="http://schemas.openxmlformats.org/drawingml/2006/picture">
                   <pic:nvPicPr>
                     <pic:cNvPr id="6" name="Picture 6" descr="Graphical user interface, chart&#10;&#10;Description automatically generated"/>
-                    <pic:cNvPicPr/>
-                  </pic:nvPicPr>
-                  <pic:blipFill>
-                    <a:blip r:embed="rId6"/>
-                    <a:stretch>
-                      <a:fillRect/>
-                    </a:stretch>
-                  </pic:blipFill>
-                  <pic:spPr>
-                    <a:xfrm>
-                      <a:off x="0" y="0"/>
-                      <a:ext cx="5733415" cy="3225165"/>
-                    </a:xfrm>
-                    <a:prstGeom prst="rect">
-                      <a:avLst/>
-                    </a:prstGeom>
-                  </pic:spPr>
-                </pic:pic>
-              </a:graphicData>
-            </a:graphic>
-          </wp:inline>
-        </w:drawing>
-      </w:r>
-    </w:p>
-    <w:p>
-      <w:pPr>
-        <w:rPr>
-          <w:rFonts w:ascii="Times New Roman" w:eastAsia="Times New Roman" w:hAnsi="Times New Roman" w:cs="Times New Roman"/>
-          <w:sz w:val="21"/>
-          <w:szCs w:val="21"/>
-        </w:rPr>
-      </w:pPr>
-      <w:r>
-        <w:rPr>
-          <w:noProof/>
-        </w:rPr>
-        <w:drawing>
-          <wp:inline distT="0" distB="0" distL="0" distR="0" wp14:anchorId="4928C797" wp14:editId="41036B4D">
-            <wp:extent cx="5733415" cy="3225165"/>
-            <wp:effectExtent l="0" t="0" r="635" b="0"/>
-            <wp:docPr id="7" name="Picture 7" descr="Graphical user interface&#10;&#10;Description automatically generated"/>
-            <wp:cNvGraphicFramePr>
-              <a:graphicFrameLocks xmlns:a="http://schemas.openxmlformats.org/drawingml/2006/main" noChangeAspect="1"/>
-            </wp:cNvGraphicFramePr>
-            <a:graphic xmlns:a="http://schemas.openxmlformats.org/drawingml/2006/main">
-              <a:graphicData uri="http://schemas.openxmlformats.org/drawingml/2006/picture">
-                <pic:pic xmlns:pic="http://schemas.openxmlformats.org/drawingml/2006/picture">
-                  <pic:nvPicPr>
-                    <pic:cNvPr id="7" name="Picture 7" descr="Graphical user interface&#10;&#10;Description automatically generated"/>
                     <pic:cNvPicPr/>
                   </pic:nvPicPr>
                   <pic:blipFill>
@@ -620,25 +620,16 @@
           <w:szCs w:val="21"/>
         </w:rPr>
       </w:pPr>
-    </w:p>
-    <w:p>
-      <w:pPr>
-        <w:rPr>
-          <w:rFonts w:ascii="Times New Roman" w:eastAsia="Times New Roman" w:hAnsi="Times New Roman" w:cs="Times New Roman"/>
-          <w:sz w:val="21"/>
-          <w:szCs w:val="21"/>
-        </w:rPr>
-      </w:pPr>
       <w:r>
         <w:rPr>
           <w:noProof/>
         </w:rPr>
         <w:lastRenderedPageBreak/>
         <w:drawing>
-          <wp:inline distT="0" distB="0" distL="0" distR="0" wp14:anchorId="279D5DA3" wp14:editId="2F7C6794">
+          <wp:inline distT="0" distB="0" distL="0" distR="0" wp14:anchorId="4928C797" wp14:editId="41036B4D">
             <wp:extent cx="5733415" cy="3225165"/>
             <wp:effectExtent l="0" t="0" r="635" b="0"/>
-            <wp:docPr id="8" name="Picture 8" descr="Graphical user interface, application, table, Excel&#10;&#10;Description automatically generated"/>
+            <wp:docPr id="7" name="Picture 7" descr="Graphical user interface&#10;&#10;Description automatically generated"/>
             <wp:cNvGraphicFramePr>
               <a:graphicFrameLocks xmlns:a="http://schemas.openxmlformats.org/drawingml/2006/main" noChangeAspect="1"/>
             </wp:cNvGraphicFramePr>
@@ -646,7 +637,7 @@
               <a:graphicData uri="http://schemas.openxmlformats.org/drawingml/2006/picture">
                 <pic:pic xmlns:pic="http://schemas.openxmlformats.org/drawingml/2006/picture">
                   <pic:nvPicPr>
-                    <pic:cNvPr id="8" name="Picture 8" descr="Graphical user interface, application, table, Excel&#10;&#10;Description automatically generated"/>
+                    <pic:cNvPr id="7" name="Picture 7" descr="Graphical user interface&#10;&#10;Description automatically generated"/>
                     <pic:cNvPicPr/>
                   </pic:nvPicPr>
                   <pic:blipFill>
@@ -679,10 +670,69 @@
           <w:szCs w:val="21"/>
         </w:rPr>
       </w:pPr>
+    </w:p>
+    <w:p>
+      <w:pPr>
+        <w:rPr>
+          <w:rFonts w:ascii="Times New Roman" w:eastAsia="Times New Roman" w:hAnsi="Times New Roman" w:cs="Times New Roman"/>
+          <w:sz w:val="21"/>
+          <w:szCs w:val="21"/>
+        </w:rPr>
+      </w:pPr>
       <w:r>
         <w:rPr>
           <w:noProof/>
         </w:rPr>
+        <w:drawing>
+          <wp:inline distT="0" distB="0" distL="0" distR="0" wp14:anchorId="279D5DA3" wp14:editId="2F7C6794">
+            <wp:extent cx="5733415" cy="3225165"/>
+            <wp:effectExtent l="0" t="0" r="635" b="0"/>
+            <wp:docPr id="8" name="Picture 8" descr="Graphical user interface, application, table, Excel&#10;&#10;Description automatically generated"/>
+            <wp:cNvGraphicFramePr>
+              <a:graphicFrameLocks xmlns:a="http://schemas.openxmlformats.org/drawingml/2006/main" noChangeAspect="1"/>
+            </wp:cNvGraphicFramePr>
+            <a:graphic xmlns:a="http://schemas.openxmlformats.org/drawingml/2006/main">
+              <a:graphicData uri="http://schemas.openxmlformats.org/drawingml/2006/picture">
+                <pic:pic xmlns:pic="http://schemas.openxmlformats.org/drawingml/2006/picture">
+                  <pic:nvPicPr>
+                    <pic:cNvPr id="8" name="Picture 8" descr="Graphical user interface, application, table, Excel&#10;&#10;Description automatically generated"/>
+                    <pic:cNvPicPr/>
+                  </pic:nvPicPr>
+                  <pic:blipFill>
+                    <a:blip r:embed="rId9"/>
+                    <a:stretch>
+                      <a:fillRect/>
+                    </a:stretch>
+                  </pic:blipFill>
+                  <pic:spPr>
+                    <a:xfrm>
+                      <a:off x="0" y="0"/>
+                      <a:ext cx="5733415" cy="3225165"/>
+                    </a:xfrm>
+                    <a:prstGeom prst="rect">
+                      <a:avLst/>
+                    </a:prstGeom>
+                  </pic:spPr>
+                </pic:pic>
+              </a:graphicData>
+            </a:graphic>
+          </wp:inline>
+        </w:drawing>
+      </w:r>
+    </w:p>
+    <w:p>
+      <w:pPr>
+        <w:rPr>
+          <w:rFonts w:ascii="Times New Roman" w:eastAsia="Times New Roman" w:hAnsi="Times New Roman" w:cs="Times New Roman"/>
+          <w:sz w:val="21"/>
+          <w:szCs w:val="21"/>
+        </w:rPr>
+      </w:pPr>
+      <w:r>
+        <w:rPr>
+          <w:noProof/>
+        </w:rPr>
+        <w:lastRenderedPageBreak/>
         <w:drawing>
           <wp:inline distT="0" distB="0" distL="0" distR="0" wp14:anchorId="011E9D26" wp14:editId="668765B7">
             <wp:extent cx="5733415" cy="3225165"/>
@@ -699,7 +749,7 @@
                     <pic:cNvPicPr/>
                   </pic:nvPicPr>
                   <pic:blipFill>
-                    <a:blip r:embed="rId9"/>
+                    <a:blip r:embed="rId10"/>
                     <a:stretch>
                       <a:fillRect/>
                     </a:stretch>
@@ -880,6 +930,7 @@
     <w:lsdException w:name="HTML Sample" w:semiHidden="1" w:unhideWhenUsed="1"/>
     <w:lsdException w:name="HTML Typewriter" w:semiHidden="1" w:unhideWhenUsed="1"/>
     <w:lsdException w:name="HTML Variable" w:semiHidden="1" w:unhideWhenUsed="1"/>
+    <w:lsdException w:name="Normal Table" w:semiHidden="1" w:unhideWhenUsed="1"/>
     <w:lsdException w:name="annotation subject" w:semiHidden="1" w:unhideWhenUsed="1"/>
     <w:lsdException w:name="No List" w:semiHidden="1" w:unhideWhenUsed="1"/>
     <w:lsdException w:name="Outline List 1" w:semiHidden="1" w:unhideWhenUsed="1"/>
@@ -922,8 +973,11 @@
     <w:lsdException w:name="Table Contemporary" w:semiHidden="1" w:unhideWhenUsed="1"/>
     <w:lsdException w:name="Table Elegant" w:semiHidden="1" w:unhideWhenUsed="1"/>
     <w:lsdException w:name="Table Professional" w:semiHidden="1" w:unhideWhenUsed="1"/>
+    <w:lsdException w:name="Table Subtle 1" w:semiHidden="1" w:unhideWhenUsed="1"/>
     <w:lsdException w:name="Table Subtle 2" w:semiHidden="1" w:unhideWhenUsed="1"/>
     <w:lsdException w:name="Table Web 1" w:semiHidden="1" w:unhideWhenUsed="1"/>
+    <w:lsdException w:name="Table Web 2" w:semiHidden="1" w:unhideWhenUsed="1"/>
+    <w:lsdException w:name="Table Web 3" w:semiHidden="1" w:unhideWhenUsed="1"/>
     <w:lsdException w:name="Balloon Text" w:semiHidden="1" w:unhideWhenUsed="1"/>
     <w:lsdException w:name="Table Grid" w:uiPriority="39"/>
     <w:lsdException w:name="Table Theme" w:semiHidden="1" w:unhideWhenUsed="1"/>

</xml_diff>